<commit_message>
DATA STRUCTURE FIRST CHAPTER
</commit_message>
<xml_diff>
--- a/Second_Day_8thMay.docx
+++ b/Second_Day_8thMay.docx
@@ -11,7 +11,6 @@
           <w:bCs/>
         </w:rPr>
       </w:pPr>
-      <w:bookmarkStart w:id="0" w:name="_GoBack"/>
       <w:r>
         <w:rPr>
           <w:b/>
@@ -20,7 +19,6 @@
         <w:t>Chapter 1:</w:t>
       </w:r>
     </w:p>
-    <w:bookmarkEnd w:id="0"/>
     <w:p>
       <w:r>
         <w:t xml:space="preserve">Java seduced programmers with its friendly syntax, </w:t>
@@ -154,14 +152,12 @@
         <w:rPr>
           <w:b/>
           <w:bCs/>
-          <w:lang w:val="fr-CA"/>
         </w:rPr>
       </w:pPr>
       <w:r>
         <w:rPr>
           <w:b/>
           <w:bCs/>
-          <w:lang w:val="fr-CA"/>
         </w:rPr>
         <w:t>Code structure in Java:</w:t>
       </w:r>
@@ -453,6 +449,124 @@
     <w:p>
       <w:r>
         <w:t>}</w:t>
+      </w:r>
+    </w:p>
+    <w:p/>
+    <w:p/>
+    <w:p/>
+    <w:p/>
+    <w:p/>
+    <w:p/>
+    <w:p/>
+    <w:p/>
+    <w:p>
+      <w:pPr>
+        <w:rPr>
+          <w:b/>
+          <w:bCs/>
+        </w:rPr>
+      </w:pPr>
+      <w:r>
+        <w:rPr>
+          <w:b/>
+          <w:bCs/>
+        </w:rPr>
+        <w:t>Writing a class with a main</w:t>
+      </w:r>
+      <w:r>
+        <w:rPr>
+          <w:b/>
+          <w:bCs/>
+        </w:rPr>
+        <w:t>:</w:t>
+      </w:r>
+    </w:p>
+    <w:p>
+      <w:r>
+        <w:t>In java everything goes to class.</w:t>
+      </w:r>
+    </w:p>
+    <w:p>
+      <w:r>
+        <w:t>Type your source code with java extension</w:t>
+      </w:r>
+    </w:p>
+    <w:p>
+      <w:r>
+        <w:t>Then compile it now class extension</w:t>
+      </w:r>
+    </w:p>
+    <w:p>
+      <w:r>
+        <w:t>When you run a program you really run a class</w:t>
+      </w:r>
+    </w:p>
+    <w:p>
+      <w:r>
+        <w:t>Running a program means telling JVM to load a class</w:t>
+      </w:r>
+    </w:p>
+    <w:p>
+      <w:r>
+        <w:t>Executing the main method</w:t>
+      </w:r>
+    </w:p>
+    <w:p>
+      <w:r>
+        <w:t>Keep running till the main is finished.</w:t>
+      </w:r>
+      <w:bookmarkStart w:id="0" w:name="_GoBack"/>
+      <w:bookmarkEnd w:id="0"/>
+    </w:p>
+    <w:p>
+      <w:r>
+        <w:t>The main method is where your program starts running.</w:t>
+      </w:r>
+    </w:p>
+    <w:p>
+      <w:r>
+        <w:t>No matter how big your program is there’s got a main method gets the ball rolling.</w:t>
+      </w:r>
+    </w:p>
+    <w:p>
+      <w:r>
+        <w:rPr>
+          <w:b/>
+          <w:bCs/>
+        </w:rPr>
+        <w:t>What you can say in the main method</w:t>
+      </w:r>
+      <w:r>
+        <w:t>:</w:t>
+      </w:r>
+    </w:p>
+    <w:p>
+      <w:r>
+        <w:t>-You can say all normal things that you say in most programming languages to make the computer do something.</w:t>
+      </w:r>
+    </w:p>
+    <w:p>
+      <w:r>
+        <w:t>1. Do something</w:t>
+      </w:r>
+      <w:r>
+        <w:t xml:space="preserve"> (declaration, assignment, method call)</w:t>
+      </w:r>
+    </w:p>
+    <w:p>
+      <w:r>
+        <w:t>2. Do something again and again</w:t>
+      </w:r>
+      <w:r>
+        <w:t xml:space="preserve"> (for and while)</w:t>
+      </w:r>
+    </w:p>
+    <w:p>
+      <w:r>
+        <w:t>3. Do something under these conditions</w:t>
+      </w:r>
+      <w:r>
+        <w:t xml:space="preserve"> (if/else tests)</w:t>
       </w:r>
     </w:p>
     <w:sectPr>

</xml_diff>